<commit_message>
Obrisan SSU za odgovaranje na komentar
</commit_message>
<xml_diff>
--- a/Faza2/SSU/Slučaj upotrebe pregleda predloženih smeštaja.docx
+++ b/Faza2/SSU/Slučaj upotrebe pregleda predloženih smeštaja.docx
@@ -11,6 +11,7 @@
           <w:lang w:val="sr-Latn-RS"/>
         </w:rPr>
       </w:pPr>
+      <w:proofErr w:type="spellStart"/>
       <w:r>
         <w:rPr>
           <w:sz w:val="28"/>
@@ -18,6 +19,7 @@
         </w:rPr>
         <w:t>Elektrotehni</w:t>
       </w:r>
+      <w:proofErr w:type="spellEnd"/>
       <w:r>
         <w:rPr>
           <w:sz w:val="28"/>
@@ -1362,7 +1364,23 @@
           <w:lang w:val="sr-Latn-RS"/>
         </w:rPr>
         <w:tab/>
-        <w:t xml:space="preserve">4. Sistem prikazuje dodatne informacije o datom stanu na </w:t>
+        <w:t xml:space="preserve">4. Sistem prikazuje dodatne informacije o datom </w:t>
+      </w:r>
+      <w:r>
+        <w:rPr>
+          <w:sz w:val="24"/>
+          <w:szCs w:val="24"/>
+          <w:lang w:val="sr-Latn-RS"/>
+        </w:rPr>
+        <w:t>smeštaju</w:t>
+      </w:r>
+      <w:r>
+        <w:rPr>
+          <w:sz w:val="24"/>
+          <w:szCs w:val="24"/>
+          <w:lang w:val="sr-Latn-RS"/>
+        </w:rPr>
+        <w:t xml:space="preserve"> na </w:t>
       </w:r>
       <w:r>
         <w:rPr>

</xml_diff>